<commit_message>
updates from Monday Meeting
</commit_message>
<xml_diff>
--- a/Presentation/Presentation-dashboard notes.docx
+++ b/Presentation/Presentation-dashboard notes.docx
@@ -1,6 +1,6 @@
 
 <file path=word/document.xml><?xml version="1.0" encoding="utf-8"?>
-<w:document xmlns:wpc="http://schemas.microsoft.com/office/word/2010/wordprocessingCanvas" xmlns:cx="http://schemas.microsoft.com/office/drawing/2014/chartex" xmlns:cx1="http://schemas.microsoft.com/office/drawing/2015/9/8/chartex" xmlns:cx2="http://schemas.microsoft.com/office/drawing/2015/10/21/chartex" xmlns:cx3="http://schemas.microsoft.com/office/drawing/2016/5/9/chartex" xmlns:cx4="http://schemas.microsoft.com/office/drawing/2016/5/10/chartex" xmlns:cx5="http://schemas.microsoft.com/office/drawing/2016/5/11/chartex" xmlns:cx6="http://schemas.microsoft.com/office/drawing/2016/5/12/chartex" xmlns:cx7="http://schemas.microsoft.com/office/drawing/2016/5/13/chartex" xmlns:cx8="http://schemas.microsoft.com/office/drawing/2016/5/14/chartex" xmlns:mc="http://schemas.openxmlformats.org/markup-compatibility/2006" xmlns:aink="http://schemas.microsoft.com/office/drawing/2016/ink" xmlns:am3d="http://schemas.microsoft.com/office/drawing/2017/model3d" xmlns:o="urn:schemas-microsoft-com:office:office" xmlns:oel="http://schemas.microsoft.com/office/2019/extlst" xmlns:r="http://schemas.openxmlformats.org/officeDocument/2006/relationships" xmlns:m="http://schemas.openxmlformats.org/officeDocument/2006/math" xmlns:v="urn:schemas-microsoft-com:vml" xmlns:wp14="http://schemas.microsoft.com/office/word/2010/wordprocessingDrawing" xmlns:wp="http://schemas.openxmlformats.org/drawingml/2006/wordprocessingDrawing" xmlns:w10="urn:schemas-microsoft-com:office:word" xmlns:w="http://schemas.openxmlformats.org/wordprocessingml/2006/main" xmlns:w14="http://schemas.microsoft.com/office/word/2010/wordml" xmlns:w15="http://schemas.microsoft.com/office/word/2012/wordml" xmlns:w16cex="http://schemas.microsoft.com/office/word/2018/wordml/cex" xmlns:w16cid="http://schemas.microsoft.com/office/word/2016/wordml/cid" xmlns:w16="http://schemas.microsoft.com/office/word/2018/wordml" xmlns:w16sdtdh="http://schemas.microsoft.com/office/word/2020/wordml/sdtdatahash" xmlns:w16se="http://schemas.microsoft.com/office/word/2015/wordml/symex" xmlns:wpg="http://schemas.microsoft.com/office/word/2010/wordprocessingGroup" xmlns:wpi="http://schemas.microsoft.com/office/word/2010/wordprocessingInk" xmlns:wne="http://schemas.microsoft.com/office/word/2006/wordml" xmlns:wps="http://schemas.microsoft.com/office/word/2010/wordprocessingShape" mc:Ignorable="w14 w15 w16se w16cid w16 w16cex w16sdtdh wp14">
+<w:document xmlns:wpc="http://schemas.microsoft.com/office/word/2010/wordprocessingCanvas" xmlns:cx="http://schemas.microsoft.com/office/drawing/2014/chartex" xmlns:cx1="http://schemas.microsoft.com/office/drawing/2015/9/8/chartex" xmlns:cx2="http://schemas.microsoft.com/office/drawing/2015/10/21/chartex" xmlns:cx3="http://schemas.microsoft.com/office/drawing/2016/5/9/chartex" xmlns:cx4="http://schemas.microsoft.com/office/drawing/2016/5/10/chartex" xmlns:cx5="http://schemas.microsoft.com/office/drawing/2016/5/11/chartex" xmlns:cx6="http://schemas.microsoft.com/office/drawing/2016/5/12/chartex" xmlns:cx7="http://schemas.microsoft.com/office/drawing/2016/5/13/chartex" xmlns:cx8="http://schemas.microsoft.com/office/drawing/2016/5/14/chartex" xmlns:mc="http://schemas.openxmlformats.org/markup-compatibility/2006" xmlns:aink="http://schemas.microsoft.com/office/drawing/2016/ink" xmlns:am3d="http://schemas.microsoft.com/office/drawing/2017/model3d" xmlns:o="urn:schemas-microsoft-com:office:office" xmlns:r="http://schemas.openxmlformats.org/officeDocument/2006/relationships" xmlns:m="http://schemas.openxmlformats.org/officeDocument/2006/math" xmlns:v="urn:schemas-microsoft-com:vml" xmlns:wp14="http://schemas.microsoft.com/office/word/2010/wordprocessingDrawing" xmlns:wp="http://schemas.openxmlformats.org/drawingml/2006/wordprocessingDrawing" xmlns:w10="urn:schemas-microsoft-com:office:word" xmlns:w="http://schemas.openxmlformats.org/wordprocessingml/2006/main" xmlns:w14="http://schemas.microsoft.com/office/word/2010/wordml" xmlns:w15="http://schemas.microsoft.com/office/word/2012/wordml" xmlns:w16cex="http://schemas.microsoft.com/office/word/2018/wordml/cex" xmlns:w16cid="http://schemas.microsoft.com/office/word/2016/wordml/cid" xmlns:w16="http://schemas.microsoft.com/office/word/2018/wordml" xmlns:w16sdtdh="http://schemas.microsoft.com/office/word/2020/wordml/sdtdatahash" xmlns:w16se="http://schemas.microsoft.com/office/word/2015/wordml/symex" xmlns:wpg="http://schemas.microsoft.com/office/word/2010/wordprocessingGroup" xmlns:wpi="http://schemas.microsoft.com/office/word/2010/wordprocessingInk" xmlns:wne="http://schemas.microsoft.com/office/word/2006/wordml" xmlns:wps="http://schemas.microsoft.com/office/word/2010/wordprocessingShape" mc:Ignorable="w14 w15 w16se w16cid w16 w16cex w16sdtdh wp14">
   <w:body>
     <w:p>
       <w:r>
@@ -17,15 +17,15 @@
         <w:tblLook w:val="04A0" w:firstRow="1" w:lastRow="0" w:firstColumn="1" w:lastColumn="0" w:noHBand="0" w:noVBand="1"/>
       </w:tblPr>
       <w:tblGrid>
-        <w:gridCol w:w="5665"/>
-        <w:gridCol w:w="3686"/>
+        <w:gridCol w:w="4248"/>
+        <w:gridCol w:w="5103"/>
         <w:gridCol w:w="2410"/>
         <w:gridCol w:w="1189"/>
       </w:tblGrid>
       <w:tr>
         <w:tc>
           <w:tcPr>
-            <w:tcW w:w="5665" w:type="dxa"/>
+            <w:tcW w:w="4248" w:type="dxa"/>
           </w:tcPr>
           <w:p>
             <w:r>
@@ -35,7 +35,7 @@
         </w:tc>
         <w:tc>
           <w:tcPr>
-            <w:tcW w:w="3686" w:type="dxa"/>
+            <w:tcW w:w="5103" w:type="dxa"/>
           </w:tcPr>
           <w:p>
             <w:r>
@@ -67,7 +67,37 @@
       <w:tr>
         <w:tc>
           <w:tcPr>
-            <w:tcW w:w="5665" w:type="dxa"/>
+            <w:tcW w:w="4248" w:type="dxa"/>
+          </w:tcPr>
+          <w:p>
+            <w:r>
+              <w:t>Introduction</w:t>
+            </w:r>
+          </w:p>
+        </w:tc>
+        <w:tc>
+          <w:tcPr>
+            <w:tcW w:w="5103" w:type="dxa"/>
+          </w:tcPr>
+          <w:p/>
+        </w:tc>
+        <w:tc>
+          <w:tcPr>
+            <w:tcW w:w="2410" w:type="dxa"/>
+          </w:tcPr>
+          <w:p/>
+        </w:tc>
+        <w:tc>
+          <w:tcPr>
+            <w:tcW w:w="1189" w:type="dxa"/>
+          </w:tcPr>
+          <w:p/>
+        </w:tc>
+      </w:tr>
+      <w:tr>
+        <w:tc>
+          <w:tcPr>
+            <w:tcW w:w="4248" w:type="dxa"/>
           </w:tcPr>
           <w:p>
             <w:r>
@@ -111,7 +141,7 @@
         </w:tc>
         <w:tc>
           <w:tcPr>
-            <w:tcW w:w="3686" w:type="dxa"/>
+            <w:tcW w:w="5103" w:type="dxa"/>
           </w:tcPr>
           <w:p>
             <w:r>
@@ -225,6 +255,9 @@
             <w:r>
               <w:t>Kritika</w:t>
             </w:r>
+            <w:r>
+              <w:t xml:space="preserve"> – slides 1-7</w:t>
+            </w:r>
           </w:p>
         </w:tc>
         <w:tc>
@@ -239,79 +272,20 @@
         </w:tc>
       </w:tr>
       <w:tr>
-        <w:trPr>
-          <w:trHeight w:val="1059"/>
-        </w:trPr>
-        <w:tc>
-          <w:tcPr>
-            <w:tcW w:w="5665" w:type="dxa"/>
+        <w:tc>
+          <w:tcPr>
+            <w:tcW w:w="4248" w:type="dxa"/>
           </w:tcPr>
           <w:p>
             <w:r>
               <w:t>Visualization 2 – Research Question</w:t>
             </w:r>
           </w:p>
-          <w:p>
-            <w:pPr>
-              <w:pStyle w:val="ListParagraph"/>
-              <w:numPr>
-                <w:ilvl w:val="0"/>
-                <w:numId w:val="7"/>
-              </w:numPr>
-            </w:pPr>
-            <w:r>
-              <w:t>If the type of objects involved in an accident is correlated to the location.</w:t>
-            </w:r>
-          </w:p>
-          <w:p>
-            <w:pPr>
-              <w:pStyle w:val="ListParagraph"/>
-              <w:numPr>
-                <w:ilvl w:val="0"/>
-                <w:numId w:val="7"/>
-              </w:numPr>
-            </w:pPr>
-            <w:r>
-              <w:t>Does the time of day and weekday affect the number of accidents that occurs?</w:t>
-            </w:r>
-          </w:p>
-          <w:p>
-            <w:pPr>
-              <w:pStyle w:val="ListParagraph"/>
-              <w:numPr>
-                <w:ilvl w:val="0"/>
-                <w:numId w:val="7"/>
-              </w:numPr>
-            </w:pPr>
-            <w:r>
-              <w:t>Are factors that are related to accidents controlled by age or time?</w:t>
-            </w:r>
-          </w:p>
-          <w:p>
-            <w:pPr>
-              <w:pStyle w:val="ListParagraph"/>
-              <w:numPr>
-                <w:ilvl w:val="0"/>
-                <w:numId w:val="7"/>
-              </w:numPr>
-            </w:pPr>
-            <w:r>
-              <w:t xml:space="preserve">Do red lights </w:t>
-            </w:r>
-            <w:proofErr w:type="gramStart"/>
-            <w:r>
-              <w:t>actually reduce</w:t>
-            </w:r>
-            <w:proofErr w:type="gramEnd"/>
-            <w:r>
-              <w:t xml:space="preserve"> the number of accidents?</w:t>
-            </w:r>
-          </w:p>
           <w:p/>
         </w:tc>
         <w:tc>
           <w:tcPr>
-            <w:tcW w:w="3686" w:type="dxa"/>
+            <w:tcW w:w="5103" w:type="dxa"/>
           </w:tcPr>
           <w:p/>
         </w:tc>
@@ -321,7 +295,7 @@
           </w:tcPr>
           <w:p>
             <w:r>
-              <w:t>Richelle</w:t>
+              <w:t>Kritika</w:t>
             </w:r>
           </w:p>
         </w:tc>
@@ -335,7 +309,7 @@
       <w:tr>
         <w:tc>
           <w:tcPr>
-            <w:tcW w:w="5665" w:type="dxa"/>
+            <w:tcW w:w="4248" w:type="dxa"/>
           </w:tcPr>
           <w:p>
             <w:r>
@@ -387,7 +361,7 @@
         </w:tc>
         <w:tc>
           <w:tcPr>
-            <w:tcW w:w="3686" w:type="dxa"/>
+            <w:tcW w:w="5103" w:type="dxa"/>
           </w:tcPr>
           <w:p/>
         </w:tc>
@@ -411,18 +385,17 @@
       <w:tr>
         <w:tc>
           <w:tcPr>
-            <w:tcW w:w="5665" w:type="dxa"/>
-          </w:tcPr>
-          <w:p>
-            <w:r>
-              <w:lastRenderedPageBreak/>
+            <w:tcW w:w="4248" w:type="dxa"/>
+          </w:tcPr>
+          <w:p>
+            <w:r>
               <w:t>Visualization – ML</w:t>
             </w:r>
           </w:p>
         </w:tc>
         <w:tc>
           <w:tcPr>
-            <w:tcW w:w="3686" w:type="dxa"/>
+            <w:tcW w:w="5103" w:type="dxa"/>
           </w:tcPr>
           <w:p/>
         </w:tc>
@@ -446,17 +419,20 @@
       <w:tr>
         <w:tc>
           <w:tcPr>
-            <w:tcW w:w="5665" w:type="dxa"/>
-          </w:tcPr>
-          <w:p>
-            <w:r>
-              <w:t>Visualization - Limitations &amp; Next Steps</w:t>
-            </w:r>
-          </w:p>
-        </w:tc>
-        <w:tc>
-          <w:tcPr>
-            <w:tcW w:w="3686" w:type="dxa"/>
+            <w:tcW w:w="4248" w:type="dxa"/>
+          </w:tcPr>
+          <w:p>
+            <w:r>
+              <w:t xml:space="preserve">Visualization - </w:t>
+            </w:r>
+            <w:r>
+              <w:t>Conclusion</w:t>
+            </w:r>
+          </w:p>
+        </w:tc>
+        <w:tc>
+          <w:tcPr>
+            <w:tcW w:w="5103" w:type="dxa"/>
           </w:tcPr>
           <w:p/>
         </w:tc>
@@ -491,7 +467,7 @@
 </file>
 
 <file path=word/numbering.xml><?xml version="1.0" encoding="utf-8"?>
-<w:numbering xmlns:wpc="http://schemas.microsoft.com/office/word/2010/wordprocessingCanvas" xmlns:cx="http://schemas.microsoft.com/office/drawing/2014/chartex" xmlns:cx1="http://schemas.microsoft.com/office/drawing/2015/9/8/chartex" xmlns:cx2="http://schemas.microsoft.com/office/drawing/2015/10/21/chartex" xmlns:cx3="http://schemas.microsoft.com/office/drawing/2016/5/9/chartex" xmlns:cx4="http://schemas.microsoft.com/office/drawing/2016/5/10/chartex" xmlns:cx5="http://schemas.microsoft.com/office/drawing/2016/5/11/chartex" xmlns:cx6="http://schemas.microsoft.com/office/drawing/2016/5/12/chartex" xmlns:cx7="http://schemas.microsoft.com/office/drawing/2016/5/13/chartex" xmlns:cx8="http://schemas.microsoft.com/office/drawing/2016/5/14/chartex" xmlns:mc="http://schemas.openxmlformats.org/markup-compatibility/2006" xmlns:aink="http://schemas.microsoft.com/office/drawing/2016/ink" xmlns:am3d="http://schemas.microsoft.com/office/drawing/2017/model3d" xmlns:o="urn:schemas-microsoft-com:office:office" xmlns:oel="http://schemas.microsoft.com/office/2019/extlst" xmlns:r="http://schemas.openxmlformats.org/officeDocument/2006/relationships" xmlns:m="http://schemas.openxmlformats.org/officeDocument/2006/math" xmlns:v="urn:schemas-microsoft-com:vml" xmlns:wp14="http://schemas.microsoft.com/office/word/2010/wordprocessingDrawing" xmlns:wp="http://schemas.openxmlformats.org/drawingml/2006/wordprocessingDrawing" xmlns:w10="urn:schemas-microsoft-com:office:word" xmlns:w="http://schemas.openxmlformats.org/wordprocessingml/2006/main" xmlns:w14="http://schemas.microsoft.com/office/word/2010/wordml" xmlns:w15="http://schemas.microsoft.com/office/word/2012/wordml" xmlns:w16cex="http://schemas.microsoft.com/office/word/2018/wordml/cex" xmlns:w16cid="http://schemas.microsoft.com/office/word/2016/wordml/cid" xmlns:w16="http://schemas.microsoft.com/office/word/2018/wordml" xmlns:w16sdtdh="http://schemas.microsoft.com/office/word/2020/wordml/sdtdatahash" xmlns:w16se="http://schemas.microsoft.com/office/word/2015/wordml/symex" xmlns:wpg="http://schemas.microsoft.com/office/word/2010/wordprocessingGroup" xmlns:wpi="http://schemas.microsoft.com/office/word/2010/wordprocessingInk" xmlns:wne="http://schemas.microsoft.com/office/word/2006/wordml" xmlns:wps="http://schemas.microsoft.com/office/word/2010/wordprocessingShape" mc:Ignorable="w14 w15 w16se w16cid w16 w16cex w16sdtdh wp14">
+<w:numbering xmlns:wpc="http://schemas.microsoft.com/office/word/2010/wordprocessingCanvas" xmlns:cx="http://schemas.microsoft.com/office/drawing/2014/chartex" xmlns:cx1="http://schemas.microsoft.com/office/drawing/2015/9/8/chartex" xmlns:cx2="http://schemas.microsoft.com/office/drawing/2015/10/21/chartex" xmlns:cx3="http://schemas.microsoft.com/office/drawing/2016/5/9/chartex" xmlns:cx4="http://schemas.microsoft.com/office/drawing/2016/5/10/chartex" xmlns:cx5="http://schemas.microsoft.com/office/drawing/2016/5/11/chartex" xmlns:cx6="http://schemas.microsoft.com/office/drawing/2016/5/12/chartex" xmlns:cx7="http://schemas.microsoft.com/office/drawing/2016/5/13/chartex" xmlns:cx8="http://schemas.microsoft.com/office/drawing/2016/5/14/chartex" xmlns:mc="http://schemas.openxmlformats.org/markup-compatibility/2006" xmlns:aink="http://schemas.microsoft.com/office/drawing/2016/ink" xmlns:am3d="http://schemas.microsoft.com/office/drawing/2017/model3d" xmlns:o="urn:schemas-microsoft-com:office:office" xmlns:r="http://schemas.openxmlformats.org/officeDocument/2006/relationships" xmlns:m="http://schemas.openxmlformats.org/officeDocument/2006/math" xmlns:v="urn:schemas-microsoft-com:vml" xmlns:wp14="http://schemas.microsoft.com/office/word/2010/wordprocessingDrawing" xmlns:wp="http://schemas.openxmlformats.org/drawingml/2006/wordprocessingDrawing" xmlns:w10="urn:schemas-microsoft-com:office:word" xmlns:w="http://schemas.openxmlformats.org/wordprocessingml/2006/main" xmlns:w14="http://schemas.microsoft.com/office/word/2010/wordml" xmlns:w15="http://schemas.microsoft.com/office/word/2012/wordml" xmlns:w16cex="http://schemas.microsoft.com/office/word/2018/wordml/cex" xmlns:w16cid="http://schemas.microsoft.com/office/word/2016/wordml/cid" xmlns:w16="http://schemas.microsoft.com/office/word/2018/wordml" xmlns:w16sdtdh="http://schemas.microsoft.com/office/word/2020/wordml/sdtdatahash" xmlns:w16se="http://schemas.microsoft.com/office/word/2015/wordml/symex" xmlns:wpg="http://schemas.microsoft.com/office/word/2010/wordprocessingGroup" xmlns:wpi="http://schemas.microsoft.com/office/word/2010/wordprocessingInk" xmlns:wne="http://schemas.microsoft.com/office/word/2006/wordml" xmlns:wps="http://schemas.microsoft.com/office/word/2010/wordprocessingShape" mc:Ignorable="w14 w15 w16se w16cid w16 w16cex w16sdtdh wp14">
   <w:abstractNum w:abstractNumId="0" w15:restartNumberingAfterBreak="0">
     <w:nsid w:val="05734DF8"/>
     <w:multiLevelType w:val="hybridMultilevel"/>
@@ -832,119 +808,6 @@
     </w:lvl>
   </w:abstractNum>
   <w:abstractNum w:abstractNumId="3" w15:restartNumberingAfterBreak="0">
-    <w:nsid w:val="0EA87A40"/>
-    <w:multiLevelType w:val="hybridMultilevel"/>
-    <w:tmpl w:val="E9200522"/>
-    <w:lvl w:ilvl="0" w:tplc="AC9ECF4A">
-      <w:start w:val="2"/>
-      <w:numFmt w:val="bullet"/>
-      <w:lvlText w:val="-"/>
-      <w:lvlJc w:val="left"/>
-      <w:pPr>
-        <w:ind w:left="720" w:hanging="360"/>
-      </w:pPr>
-      <w:rPr>
-        <w:rFonts w:ascii="Calibri" w:eastAsiaTheme="minorHAnsi" w:hAnsi="Calibri" w:cs="Calibri" w:hint="default"/>
-      </w:rPr>
-    </w:lvl>
-    <w:lvl w:ilvl="1" w:tplc="10090003" w:tentative="1">
-      <w:start w:val="1"/>
-      <w:numFmt w:val="bullet"/>
-      <w:lvlText w:val="o"/>
-      <w:lvlJc w:val="left"/>
-      <w:pPr>
-        <w:ind w:left="1440" w:hanging="360"/>
-      </w:pPr>
-      <w:rPr>
-        <w:rFonts w:ascii="Courier New" w:hAnsi="Courier New" w:cs="Courier New" w:hint="default"/>
-      </w:rPr>
-    </w:lvl>
-    <w:lvl w:ilvl="2" w:tplc="10090005" w:tentative="1">
-      <w:start w:val="1"/>
-      <w:numFmt w:val="bullet"/>
-      <w:lvlText w:val=""/>
-      <w:lvlJc w:val="left"/>
-      <w:pPr>
-        <w:ind w:left="2160" w:hanging="360"/>
-      </w:pPr>
-      <w:rPr>
-        <w:rFonts w:ascii="Wingdings" w:hAnsi="Wingdings" w:hint="default"/>
-      </w:rPr>
-    </w:lvl>
-    <w:lvl w:ilvl="3" w:tplc="10090001" w:tentative="1">
-      <w:start w:val="1"/>
-      <w:numFmt w:val="bullet"/>
-      <w:lvlText w:val=""/>
-      <w:lvlJc w:val="left"/>
-      <w:pPr>
-        <w:ind w:left="2880" w:hanging="360"/>
-      </w:pPr>
-      <w:rPr>
-        <w:rFonts w:ascii="Symbol" w:hAnsi="Symbol" w:hint="default"/>
-      </w:rPr>
-    </w:lvl>
-    <w:lvl w:ilvl="4" w:tplc="10090003" w:tentative="1">
-      <w:start w:val="1"/>
-      <w:numFmt w:val="bullet"/>
-      <w:lvlText w:val="o"/>
-      <w:lvlJc w:val="left"/>
-      <w:pPr>
-        <w:ind w:left="3600" w:hanging="360"/>
-      </w:pPr>
-      <w:rPr>
-        <w:rFonts w:ascii="Courier New" w:hAnsi="Courier New" w:cs="Courier New" w:hint="default"/>
-      </w:rPr>
-    </w:lvl>
-    <w:lvl w:ilvl="5" w:tplc="10090005" w:tentative="1">
-      <w:start w:val="1"/>
-      <w:numFmt w:val="bullet"/>
-      <w:lvlText w:val=""/>
-      <w:lvlJc w:val="left"/>
-      <w:pPr>
-        <w:ind w:left="4320" w:hanging="360"/>
-      </w:pPr>
-      <w:rPr>
-        <w:rFonts w:ascii="Wingdings" w:hAnsi="Wingdings" w:hint="default"/>
-      </w:rPr>
-    </w:lvl>
-    <w:lvl w:ilvl="6" w:tplc="10090001" w:tentative="1">
-      <w:start w:val="1"/>
-      <w:numFmt w:val="bullet"/>
-      <w:lvlText w:val=""/>
-      <w:lvlJc w:val="left"/>
-      <w:pPr>
-        <w:ind w:left="5040" w:hanging="360"/>
-      </w:pPr>
-      <w:rPr>
-        <w:rFonts w:ascii="Symbol" w:hAnsi="Symbol" w:hint="default"/>
-      </w:rPr>
-    </w:lvl>
-    <w:lvl w:ilvl="7" w:tplc="10090003" w:tentative="1">
-      <w:start w:val="1"/>
-      <w:numFmt w:val="bullet"/>
-      <w:lvlText w:val="o"/>
-      <w:lvlJc w:val="left"/>
-      <w:pPr>
-        <w:ind w:left="5760" w:hanging="360"/>
-      </w:pPr>
-      <w:rPr>
-        <w:rFonts w:ascii="Courier New" w:hAnsi="Courier New" w:cs="Courier New" w:hint="default"/>
-      </w:rPr>
-    </w:lvl>
-    <w:lvl w:ilvl="8" w:tplc="10090005" w:tentative="1">
-      <w:start w:val="1"/>
-      <w:numFmt w:val="bullet"/>
-      <w:lvlText w:val=""/>
-      <w:lvlJc w:val="left"/>
-      <w:pPr>
-        <w:ind w:left="6480" w:hanging="360"/>
-      </w:pPr>
-      <w:rPr>
-        <w:rFonts w:ascii="Wingdings" w:hAnsi="Wingdings" w:hint="default"/>
-      </w:rPr>
-    </w:lvl>
-  </w:abstractNum>
-  <w:abstractNum w:abstractNumId="4" w15:restartNumberingAfterBreak="0">
     <w:nsid w:val="19076827"/>
     <w:multiLevelType w:val="hybridMultilevel"/>
     <w:tmpl w:val="B8FE94A8"/>
@@ -1057,7 +920,7 @@
       </w:rPr>
     </w:lvl>
   </w:abstractNum>
-  <w:abstractNum w:abstractNumId="5" w15:restartNumberingAfterBreak="0">
+  <w:abstractNum w:abstractNumId="4" w15:restartNumberingAfterBreak="0">
     <w:nsid w:val="34F304D3"/>
     <w:multiLevelType w:val="hybridMultilevel"/>
     <w:tmpl w:val="7CD461AE"/>
@@ -1170,7 +1033,7 @@
       </w:rPr>
     </w:lvl>
   </w:abstractNum>
-  <w:abstractNum w:abstractNumId="6" w15:restartNumberingAfterBreak="0">
+  <w:abstractNum w:abstractNumId="5" w15:restartNumberingAfterBreak="0">
     <w:nsid w:val="75BD2E6F"/>
     <w:multiLevelType w:val="hybridMultilevel"/>
     <w:tmpl w:val="4CFE3AB6"/>
@@ -1310,26 +1173,23 @@
       </w:rPr>
     </w:lvl>
   </w:abstractNum>
-  <w:num w:numId="1" w16cid:durableId="331495239">
+  <w:num w:numId="1">
+    <w:abstractNumId w:val="3"/>
+  </w:num>
+  <w:num w:numId="2">
+    <w:abstractNumId w:val="0"/>
+  </w:num>
+  <w:num w:numId="3">
+    <w:abstractNumId w:val="2"/>
+  </w:num>
+  <w:num w:numId="4">
     <w:abstractNumId w:val="4"/>
   </w:num>
-  <w:num w:numId="2" w16cid:durableId="182595063">
-    <w:abstractNumId w:val="0"/>
-  </w:num>
-  <w:num w:numId="3" w16cid:durableId="897860600">
-    <w:abstractNumId w:val="2"/>
-  </w:num>
-  <w:num w:numId="4" w16cid:durableId="67074213">
+  <w:num w:numId="5">
     <w:abstractNumId w:val="5"/>
   </w:num>
-  <w:num w:numId="5" w16cid:durableId="1160539569">
-    <w:abstractNumId w:val="6"/>
-  </w:num>
-  <w:num w:numId="6" w16cid:durableId="1677033403">
+  <w:num w:numId="6">
     <w:abstractNumId w:val="1"/>
-  </w:num>
-  <w:num w:numId="7" w16cid:durableId="1098603017">
-    <w:abstractNumId w:val="3"/>
   </w:num>
 </w:numbering>
 </file>

</xml_diff>